<commit_message>
Finální úpravy, zjednodušení logiky polygonu a řezacího polygonu
</commit_message>
<xml_diff>
--- a/doc/PozadavkyPGRF1_Task2_2024.docx
+++ b/doc/PozadavkyPGRF1_Task2_2024.docx
@@ -101,7 +101,25 @@
                 <w:lang w:eastAsia="cs-CZ"/>
               </w:rPr>
               <w:br/>
-              <w:t>(hodnota od 0 do 1 odpovídá 0 až 100%)</w:t>
+              <w:t xml:space="preserve">(hodnota od 0 do 1 odpovídá 0 až </w:t>
+            </w:r>
+            <w:r>
+              <w:rPr>
+                <w:rFonts w:ascii="Arial" w:eastAsia="Times New Roman" w:hAnsi="Arial" w:cs="Arial"/>
+                <w:sz w:val="20"/>
+                <w:szCs w:val="24"/>
+                <w:lang w:eastAsia="cs-CZ"/>
+              </w:rPr>
+              <w:t>100 %</w:t>
+            </w:r>
+            <w:r>
+              <w:rPr>
+                <w:rFonts w:ascii="Arial" w:eastAsia="Times New Roman" w:hAnsi="Arial" w:cs="Arial"/>
+                <w:sz w:val="20"/>
+                <w:szCs w:val="24"/>
+                <w:lang w:eastAsia="cs-CZ"/>
+              </w:rPr>
+              <w:t>)</w:t>
             </w:r>
           </w:p>
         </w:tc>
@@ -254,6 +272,16 @@
                 <w:lang w:eastAsia="cs-CZ"/>
               </w:rPr>
             </w:pPr>
+            <w:r>
+              <w:rPr>
+                <w:rFonts w:ascii="Times New Roman" w:eastAsia="Times New Roman" w:hAnsi="Times New Roman" w:cs="Times New Roman"/>
+                <w:sz w:val="20"/>
+                <w:szCs w:val="20"/>
+                <w:highlight w:val="yellow"/>
+                <w:lang w:eastAsia="cs-CZ"/>
+              </w:rPr>
+              <w:t>Po stisku L stiskem levého tlačítka myši + tažení</w:t>
+            </w:r>
           </w:p>
         </w:tc>
         <w:tc>
@@ -386,6 +414,16 @@
                 <w:lang w:eastAsia="cs-CZ"/>
               </w:rPr>
             </w:pPr>
+            <w:r>
+              <w:rPr>
+                <w:rFonts w:ascii="Times New Roman" w:eastAsia="Times New Roman" w:hAnsi="Times New Roman" w:cs="Times New Roman"/>
+                <w:sz w:val="20"/>
+                <w:szCs w:val="20"/>
+                <w:highlight w:val="yellow"/>
+                <w:lang w:eastAsia="cs-CZ"/>
+              </w:rPr>
+              <w:t>Po stisku P stiskem levého tlačítka myši + tažení</w:t>
+            </w:r>
           </w:p>
         </w:tc>
         <w:tc>
@@ -800,6 +838,7 @@
                 <w:lang w:eastAsia="cs-CZ"/>
               </w:rPr>
             </w:pPr>
+            <w:proofErr w:type="spellStart"/>
             <w:r>
               <w:rPr>
                 <w:rFonts w:ascii="Arial" w:eastAsia="Times New Roman" w:hAnsi="Arial" w:cs="Arial"/>
@@ -810,6 +849,7 @@
               </w:rPr>
               <w:t>Seed</w:t>
             </w:r>
+            <w:proofErr w:type="spellEnd"/>
             <w:r>
               <w:rPr>
                 <w:rFonts w:ascii="Arial" w:eastAsia="Times New Roman" w:hAnsi="Arial" w:cs="Arial"/>
@@ -913,6 +953,16 @@
                 <w:lang w:eastAsia="cs-CZ"/>
               </w:rPr>
             </w:pPr>
+            <w:r>
+              <w:rPr>
+                <w:rFonts w:ascii="Times New Roman" w:eastAsia="Times New Roman" w:hAnsi="Times New Roman" w:cs="Times New Roman"/>
+                <w:sz w:val="20"/>
+                <w:szCs w:val="20"/>
+                <w:highlight w:val="yellow"/>
+                <w:lang w:eastAsia="cs-CZ"/>
+              </w:rPr>
+              <w:t>Pravým tlačítkem myši</w:t>
+            </w:r>
           </w:p>
         </w:tc>
         <w:tc>
@@ -1316,6 +1366,7 @@
                 <w:lang w:eastAsia="cs-CZ"/>
               </w:rPr>
             </w:pPr>
+            <w:proofErr w:type="spellStart"/>
             <w:r>
               <w:rPr>
                 <w:rFonts w:ascii="Arial" w:eastAsia="Times New Roman" w:hAnsi="Arial" w:cs="Arial"/>
@@ -1324,7 +1375,18 @@
                 <w:szCs w:val="24"/>
                 <w:lang w:eastAsia="cs-CZ"/>
               </w:rPr>
-              <w:t>Scan Line – vektorově zadaná hranice</w:t>
+              <w:t>Scan</w:t>
+            </w:r>
+            <w:proofErr w:type="spellEnd"/>
+            <w:r>
+              <w:rPr>
+                <w:rFonts w:ascii="Arial" w:eastAsia="Times New Roman" w:hAnsi="Arial" w:cs="Arial"/>
+                <w:b w:val="0"/>
+                <w:sz w:val="20"/>
+                <w:szCs w:val="24"/>
+                <w:lang w:eastAsia="cs-CZ"/>
+              </w:rPr>
+              <w:t xml:space="preserve"> Line – vektorově zadaná hranice</w:t>
             </w:r>
           </w:p>
         </w:tc>
@@ -1998,6 +2060,16 @@
                 <w:lang w:eastAsia="cs-CZ"/>
               </w:rPr>
             </w:pPr>
+            <w:r>
+              <w:rPr>
+                <w:rFonts w:ascii="Times New Roman" w:eastAsia="Times New Roman" w:hAnsi="Times New Roman" w:cs="Times New Roman"/>
+                <w:sz w:val="20"/>
+                <w:szCs w:val="20"/>
+                <w:highlight w:val="yellow"/>
+                <w:lang w:eastAsia="cs-CZ"/>
+              </w:rPr>
+              <w:t>Po stisku O stiskem levého tlačítka myši + tažení</w:t>
+            </w:r>
           </w:p>
         </w:tc>
         <w:tc>
@@ -2225,7 +2297,27 @@
                 <w:szCs w:val="24"/>
                 <w:lang w:eastAsia="cs-CZ"/>
               </w:rPr>
-              <w:t xml:space="preserve"> i u nekonvexních a sebeprotínajících se polygonů</w:t>
+              <w:t xml:space="preserve"> i u nekonvexních a </w:t>
+            </w:r>
+            <w:proofErr w:type="spellStart"/>
+            <w:r>
+              <w:rPr>
+                <w:rFonts w:ascii="Arial" w:eastAsia="Times New Roman" w:hAnsi="Arial" w:cs="Arial"/>
+                <w:sz w:val="20"/>
+                <w:szCs w:val="24"/>
+                <w:lang w:eastAsia="cs-CZ"/>
+              </w:rPr>
+              <w:t>sebeprotínajících</w:t>
+            </w:r>
+            <w:proofErr w:type="spellEnd"/>
+            <w:r>
+              <w:rPr>
+                <w:rFonts w:ascii="Arial" w:eastAsia="Times New Roman" w:hAnsi="Arial" w:cs="Arial"/>
+                <w:sz w:val="20"/>
+                <w:szCs w:val="24"/>
+                <w:lang w:eastAsia="cs-CZ"/>
+              </w:rPr>
+              <w:t xml:space="preserve"> se polygonů</w:t>
             </w:r>
           </w:p>
         </w:tc>
@@ -2274,6 +2366,26 @@
                 <w:lang w:eastAsia="cs-CZ"/>
               </w:rPr>
             </w:pPr>
+            <w:r>
+              <w:rPr>
+                <w:rFonts w:ascii="Times New Roman" w:eastAsia="Times New Roman" w:hAnsi="Times New Roman" w:cs="Times New Roman"/>
+                <w:sz w:val="20"/>
+                <w:szCs w:val="20"/>
+                <w:highlight w:val="yellow"/>
+                <w:lang w:eastAsia="cs-CZ"/>
+              </w:rPr>
+              <w:t xml:space="preserve">Pro ořezání protínajících polygonů stiskem </w:t>
+            </w:r>
+            <w:r>
+              <w:rPr>
+                <w:rFonts w:ascii="Times New Roman" w:eastAsia="Times New Roman" w:hAnsi="Times New Roman" w:cs="Times New Roman"/>
+                <w:sz w:val="20"/>
+                <w:szCs w:val="20"/>
+                <w:highlight w:val="yellow"/>
+                <w:lang w:eastAsia="cs-CZ"/>
+              </w:rPr>
+              <w:t>F</w:t>
+            </w:r>
           </w:p>
         </w:tc>
         <w:tc>
@@ -2391,6 +2503,48 @@
                 <w:lang w:eastAsia="cs-CZ"/>
               </w:rPr>
             </w:pPr>
+            <w:r>
+              <w:rPr>
+                <w:rFonts w:ascii="Times New Roman" w:eastAsia="Times New Roman" w:hAnsi="Times New Roman" w:cs="Times New Roman"/>
+                <w:sz w:val="20"/>
+                <w:szCs w:val="20"/>
+                <w:highlight w:val="yellow"/>
+                <w:lang w:eastAsia="cs-CZ"/>
+              </w:rPr>
+              <w:t xml:space="preserve">Po stisku </w:t>
+            </w:r>
+            <w:proofErr w:type="gramStart"/>
+            <w:r>
+              <w:rPr>
+                <w:rFonts w:ascii="Times New Roman" w:eastAsia="Times New Roman" w:hAnsi="Times New Roman" w:cs="Times New Roman"/>
+                <w:sz w:val="20"/>
+                <w:szCs w:val="20"/>
+                <w:highlight w:val="yellow"/>
+                <w:lang w:eastAsia="cs-CZ"/>
+              </w:rPr>
+              <w:t>S</w:t>
+            </w:r>
+            <w:proofErr w:type="gramEnd"/>
+            <w:r>
+              <w:rPr>
+                <w:rFonts w:ascii="Times New Roman" w:eastAsia="Times New Roman" w:hAnsi="Times New Roman" w:cs="Times New Roman"/>
+                <w:sz w:val="20"/>
+                <w:szCs w:val="20"/>
+                <w:highlight w:val="yellow"/>
+                <w:lang w:eastAsia="cs-CZ"/>
+              </w:rPr>
+              <w:t xml:space="preserve"> </w:t>
+            </w:r>
+            <w:r>
+              <w:rPr>
+                <w:rFonts w:ascii="Times New Roman" w:eastAsia="Times New Roman" w:hAnsi="Times New Roman" w:cs="Times New Roman"/>
+                <w:sz w:val="20"/>
+                <w:szCs w:val="20"/>
+                <w:highlight w:val="yellow"/>
+                <w:lang w:eastAsia="cs-CZ"/>
+              </w:rPr>
+              <w:t>stiskem levého tlačítka myši + tažení myší, vykreslení řezacího polygonu</w:t>
+            </w:r>
           </w:p>
         </w:tc>
         <w:tc>
@@ -2408,6 +2562,15 @@
                 <w:lang w:eastAsia="cs-CZ"/>
               </w:rPr>
             </w:pPr>
+            <w:r>
+              <w:rPr>
+                <w:rFonts w:ascii="Times New Roman" w:eastAsia="Times New Roman" w:hAnsi="Times New Roman" w:cs="Times New Roman"/>
+                <w:sz w:val="20"/>
+                <w:szCs w:val="20"/>
+                <w:lang w:eastAsia="cs-CZ"/>
+              </w:rPr>
+              <w:t xml:space="preserve">Nutné kreslit řezací polygon po směru hodinových ručiček pro správnou funkčnost ořezávání </w:t>
+            </w:r>
           </w:p>
         </w:tc>
       </w:tr>
@@ -2573,16 +2736,16 @@
               <w:jc w:val="center"/>
               <w:cnfStyle w:val="000000000000" w:firstRow="0" w:lastRow="0" w:firstColumn="0" w:lastColumn="0" w:oddVBand="0" w:evenVBand="0" w:oddHBand="0" w:evenHBand="0" w:firstRowFirstColumn="0" w:firstRowLastColumn="0" w:lastRowFirstColumn="0" w:lastRowLastColumn="0"/>
               <w:rPr>
-                <w:rFonts w:ascii="Times New Roman" w:eastAsia="Times New Roman" w:hAnsi="Times New Roman" w:cs="Times New Roman"/>
-                <w:sz w:val="20"/>
-                <w:szCs w:val="20"/>
-                <w:highlight w:val="yellow"/>
-                <w:lang w:eastAsia="cs-CZ"/>
-              </w:rPr>
-            </w:pPr>
-            <w:r>
-              <w:rPr>
-                <w:rFonts w:ascii="Times New Roman" w:eastAsia="Times New Roman" w:hAnsi="Times New Roman" w:cs="Times New Roman"/>
+                <w:rFonts w:ascii="Arial" w:eastAsia="Times New Roman" w:hAnsi="Arial" w:cs="Arial"/>
+                <w:sz w:val="20"/>
+                <w:szCs w:val="20"/>
+                <w:highlight w:val="yellow"/>
+                <w:lang w:eastAsia="cs-CZ"/>
+              </w:rPr>
+            </w:pPr>
+            <w:r>
+              <w:rPr>
+                <w:rFonts w:ascii="Arial" w:eastAsia="Times New Roman" w:hAnsi="Arial" w:cs="Arial"/>
                 <w:sz w:val="20"/>
                 <w:szCs w:val="20"/>
                 <w:highlight w:val="yellow"/>
@@ -2609,6 +2772,16 @@
                 <w:lang w:eastAsia="cs-CZ"/>
               </w:rPr>
             </w:pPr>
+            <w:r>
+              <w:rPr>
+                <w:rFonts w:ascii="Times New Roman" w:eastAsia="Times New Roman" w:hAnsi="Times New Roman" w:cs="Times New Roman"/>
+                <w:sz w:val="20"/>
+                <w:szCs w:val="20"/>
+                <w:highlight w:val="yellow"/>
+                <w:lang w:eastAsia="cs-CZ"/>
+              </w:rPr>
+              <w:t>C</w:t>
+            </w:r>
           </w:p>
         </w:tc>
         <w:tc>
@@ -2686,7 +2859,27 @@
                 <w:szCs w:val="24"/>
                 <w:lang w:eastAsia="cs-CZ"/>
               </w:rPr>
-              <w:t>Vyplnění vzorem Scan Line</w:t>
+              <w:t xml:space="preserve">Vyplnění vzorem </w:t>
+            </w:r>
+            <w:proofErr w:type="spellStart"/>
+            <w:r>
+              <w:rPr>
+                <w:rFonts w:ascii="Arial" w:eastAsia="Times New Roman" w:hAnsi="Arial" w:cs="Arial"/>
+                <w:sz w:val="20"/>
+                <w:szCs w:val="24"/>
+                <w:lang w:eastAsia="cs-CZ"/>
+              </w:rPr>
+              <w:t>Scan</w:t>
+            </w:r>
+            <w:proofErr w:type="spellEnd"/>
+            <w:r>
+              <w:rPr>
+                <w:rFonts w:ascii="Arial" w:eastAsia="Times New Roman" w:hAnsi="Arial" w:cs="Arial"/>
+                <w:sz w:val="20"/>
+                <w:szCs w:val="24"/>
+                <w:lang w:eastAsia="cs-CZ"/>
+              </w:rPr>
+              <w:t xml:space="preserve"> Line</w:t>
             </w:r>
           </w:p>
         </w:tc>
@@ -2791,7 +2984,27 @@
                 <w:szCs w:val="24"/>
                 <w:lang w:eastAsia="cs-CZ"/>
               </w:rPr>
-              <w:t>Vyplnění vzorem Seed Fill</w:t>
+              <w:t xml:space="preserve">Vyplnění vzorem </w:t>
+            </w:r>
+            <w:proofErr w:type="spellStart"/>
+            <w:r>
+              <w:rPr>
+                <w:rFonts w:ascii="Arial" w:eastAsia="Times New Roman" w:hAnsi="Arial" w:cs="Arial"/>
+                <w:sz w:val="20"/>
+                <w:szCs w:val="24"/>
+                <w:lang w:eastAsia="cs-CZ"/>
+              </w:rPr>
+              <w:t>Seed</w:t>
+            </w:r>
+            <w:proofErr w:type="spellEnd"/>
+            <w:r>
+              <w:rPr>
+                <w:rFonts w:ascii="Arial" w:eastAsia="Times New Roman" w:hAnsi="Arial" w:cs="Arial"/>
+                <w:sz w:val="20"/>
+                <w:szCs w:val="24"/>
+                <w:lang w:eastAsia="cs-CZ"/>
+              </w:rPr>
+              <w:t xml:space="preserve"> Fill</w:t>
             </w:r>
           </w:p>
         </w:tc>
@@ -3002,7 +3215,27 @@
                 <w:szCs w:val="24"/>
                 <w:lang w:eastAsia="cs-CZ"/>
               </w:rPr>
-              <w:t>Implementace Seed Fill algoritmu pomocí fronty či zásobníku</w:t>
+              <w:t xml:space="preserve">Implementace </w:t>
+            </w:r>
+            <w:proofErr w:type="spellStart"/>
+            <w:r>
+              <w:rPr>
+                <w:rFonts w:ascii="Arial" w:eastAsia="Times New Roman" w:hAnsi="Arial" w:cs="Arial"/>
+                <w:sz w:val="20"/>
+                <w:szCs w:val="24"/>
+                <w:lang w:eastAsia="cs-CZ"/>
+              </w:rPr>
+              <w:t>Seed</w:t>
+            </w:r>
+            <w:proofErr w:type="spellEnd"/>
+            <w:r>
+              <w:rPr>
+                <w:rFonts w:ascii="Arial" w:eastAsia="Times New Roman" w:hAnsi="Arial" w:cs="Arial"/>
+                <w:sz w:val="20"/>
+                <w:szCs w:val="24"/>
+                <w:lang w:eastAsia="cs-CZ"/>
+              </w:rPr>
+              <w:t xml:space="preserve"> Fill algoritmu pomocí fronty či zásobníku</w:t>
             </w:r>
           </w:p>
         </w:tc>
@@ -3117,7 +3350,27 @@
                 <w:szCs w:val="24"/>
                 <w:lang w:eastAsia="cs-CZ"/>
               </w:rPr>
-              <w:t>Pravidelné commity do GIT,</w:t>
+              <w:t xml:space="preserve">Pravidelné </w:t>
+            </w:r>
+            <w:proofErr w:type="spellStart"/>
+            <w:r>
+              <w:rPr>
+                <w:rFonts w:ascii="Arial" w:eastAsia="Times New Roman" w:hAnsi="Arial" w:cs="Arial"/>
+                <w:sz w:val="20"/>
+                <w:szCs w:val="24"/>
+                <w:lang w:eastAsia="cs-CZ"/>
+              </w:rPr>
+              <w:t>commity</w:t>
+            </w:r>
+            <w:proofErr w:type="spellEnd"/>
+            <w:r>
+              <w:rPr>
+                <w:rFonts w:ascii="Arial" w:eastAsia="Times New Roman" w:hAnsi="Arial" w:cs="Arial"/>
+                <w:sz w:val="20"/>
+                <w:szCs w:val="24"/>
+                <w:lang w:eastAsia="cs-CZ"/>
+              </w:rPr>
+              <w:t xml:space="preserve"> do GIT,</w:t>
             </w:r>
             <w:r>
               <w:rPr>
@@ -3127,8 +3380,19 @@
                 <w:lang w:eastAsia="cs-CZ"/>
               </w:rPr>
               <w:br/>
-              <w:t>Prosím uveďte link na repozitář</w:t>
-            </w:r>
+              <w:t xml:space="preserve">Prosím uveďte link na </w:t>
+            </w:r>
+            <w:proofErr w:type="spellStart"/>
+            <w:r>
+              <w:rPr>
+                <w:rFonts w:ascii="Arial" w:eastAsia="Times New Roman" w:hAnsi="Arial" w:cs="Arial"/>
+                <w:sz w:val="20"/>
+                <w:szCs w:val="24"/>
+                <w:lang w:eastAsia="cs-CZ"/>
+              </w:rPr>
+              <w:t>repozitář</w:t>
+            </w:r>
+            <w:proofErr w:type="spellEnd"/>
           </w:p>
         </w:tc>
         <w:tc>
@@ -3183,6 +3447,49 @@
             <w:noWrap/>
             <w:hideMark/>
           </w:tcPr>
+          <w:p>
+            <w:pPr>
+              <w:cnfStyle w:val="000000100000" w:firstRow="0" w:lastRow="0" w:firstColumn="0" w:lastColumn="0" w:oddVBand="0" w:evenVBand="0" w:oddHBand="1" w:evenHBand="0" w:firstRowFirstColumn="0" w:firstRowLastColumn="0" w:lastRowFirstColumn="0" w:lastRowLastColumn="0"/>
+              <w:rPr>
+                <w:rFonts w:ascii="Times New Roman" w:eastAsia="Times New Roman" w:hAnsi="Times New Roman" w:cs="Times New Roman"/>
+                <w:sz w:val="20"/>
+                <w:szCs w:val="20"/>
+                <w:lang w:eastAsia="cs-CZ"/>
+              </w:rPr>
+            </w:pPr>
+            <w:hyperlink r:id="rId4" w:history="1">
+              <w:r>
+                <w:rPr>
+                  <w:rStyle w:val="Hypertextovodkaz"/>
+                  <w:rFonts w:ascii="Times New Roman" w:eastAsia="Times New Roman" w:hAnsi="Times New Roman" w:cs="Times New Roman"/>
+                  <w:sz w:val="20"/>
+                  <w:szCs w:val="20"/>
+                  <w:lang w:eastAsia="cs-CZ"/>
+                </w:rPr>
+                <w:t>https://gi</w:t>
+              </w:r>
+              <w:r>
+                <w:rPr>
+                  <w:rStyle w:val="Hypertextovodkaz"/>
+                  <w:rFonts w:ascii="Times New Roman" w:eastAsia="Times New Roman" w:hAnsi="Times New Roman" w:cs="Times New Roman"/>
+                  <w:sz w:val="20"/>
+                  <w:szCs w:val="20"/>
+                  <w:lang w:eastAsia="cs-CZ"/>
+                </w:rPr>
+                <w:t>t</w:t>
+              </w:r>
+              <w:r>
+                <w:rPr>
+                  <w:rStyle w:val="Hypertextovodkaz"/>
+                  <w:rFonts w:ascii="Times New Roman" w:eastAsia="Times New Roman" w:hAnsi="Times New Roman" w:cs="Times New Roman"/>
+                  <w:sz w:val="20"/>
+                  <w:szCs w:val="20"/>
+                  <w:lang w:eastAsia="cs-CZ"/>
+                </w:rPr>
+                <w:t>lab.com/M4reg/pgrf1</w:t>
+              </w:r>
+            </w:hyperlink>
+          </w:p>
           <w:p>
             <w:pPr>
               <w:cnfStyle w:val="000000100000" w:firstRow="0" w:lastRow="0" w:firstColumn="0" w:lastColumn="0" w:oddVBand="0" w:evenVBand="0" w:oddHBand="1" w:evenHBand="0" w:firstRowFirstColumn="0" w:firstRowLastColumn="0" w:lastRowFirstColumn="0" w:lastRowLastColumn="0"/>
@@ -3224,6 +3531,7 @@
                 <w:szCs w:val="24"/>
                 <w:lang w:eastAsia="cs-CZ"/>
               </w:rPr>
+              <w:lastRenderedPageBreak/>
               <w:t>Vlastní rozšíření</w:t>
             </w:r>
           </w:p>
@@ -3244,6 +3552,15 @@
                 <w:lang w:eastAsia="cs-CZ"/>
               </w:rPr>
             </w:pPr>
+            <w:r>
+              <w:rPr>
+                <w:rFonts w:ascii="Arial" w:eastAsia="Times New Roman" w:hAnsi="Arial" w:cs="Arial"/>
+                <w:sz w:val="20"/>
+                <w:szCs w:val="24"/>
+                <w:lang w:eastAsia="cs-CZ"/>
+              </w:rPr>
+              <w:t xml:space="preserve">Zalamování čáry </w:t>
+            </w:r>
           </w:p>
         </w:tc>
         <w:tc>
@@ -3254,14 +3571,24 @@
           </w:tcPr>
           <w:p>
             <w:pPr>
-              <w:cnfStyle w:val="000000000000" w:firstRow="0" w:lastRow="0" w:firstColumn="0" w:lastColumn="0" w:oddVBand="0" w:evenVBand="0" w:oddHBand="0" w:evenHBand="0" w:firstRowFirstColumn="0" w:firstRowLastColumn="0" w:lastRowFirstColumn="0" w:lastRowLastColumn="0"/>
-              <w:rPr>
-                <w:rFonts w:ascii="Times New Roman" w:eastAsia="Times New Roman" w:hAnsi="Times New Roman" w:cs="Times New Roman"/>
-                <w:sz w:val="20"/>
-                <w:szCs w:val="20"/>
-                <w:lang w:eastAsia="cs-CZ"/>
-              </w:rPr>
-            </w:pPr>
+              <w:jc w:val="center"/>
+              <w:cnfStyle w:val="000000000000" w:firstRow="0" w:lastRow="0" w:firstColumn="0" w:lastColumn="0" w:oddVBand="0" w:evenVBand="0" w:oddHBand="0" w:evenHBand="0" w:firstRowFirstColumn="0" w:firstRowLastColumn="0" w:lastRowFirstColumn="0" w:lastRowLastColumn="0"/>
+              <w:rPr>
+                <w:rFonts w:ascii="Times New Roman" w:eastAsia="Times New Roman" w:hAnsi="Times New Roman" w:cs="Times New Roman"/>
+                <w:sz w:val="20"/>
+                <w:szCs w:val="20"/>
+                <w:lang w:eastAsia="cs-CZ"/>
+              </w:rPr>
+            </w:pPr>
+            <w:r>
+              <w:rPr>
+                <w:rFonts w:ascii="Times New Roman" w:eastAsia="Times New Roman" w:hAnsi="Times New Roman" w:cs="Times New Roman"/>
+                <w:sz w:val="20"/>
+                <w:szCs w:val="20"/>
+                <w:lang w:eastAsia="cs-CZ"/>
+              </w:rPr>
+              <w:t>1</w:t>
+            </w:r>
           </w:p>
         </w:tc>
         <w:tc>
@@ -3280,6 +3607,15 @@
                 <w:lang w:eastAsia="cs-CZ"/>
               </w:rPr>
             </w:pPr>
+            <w:r>
+              <w:rPr>
+                <w:rFonts w:ascii="Times New Roman" w:eastAsia="Times New Roman" w:hAnsi="Times New Roman" w:cs="Times New Roman"/>
+                <w:sz w:val="20"/>
+                <w:szCs w:val="20"/>
+                <w:lang w:eastAsia="cs-CZ"/>
+              </w:rPr>
+              <w:t>Shift</w:t>
+            </w:r>
           </w:p>
         </w:tc>
         <w:tc>
@@ -3357,6 +3693,7 @@
           </w:tcPr>
           <w:p>
             <w:pPr>
+              <w:jc w:val="center"/>
               <w:cnfStyle w:val="000000100000" w:firstRow="0" w:lastRow="0" w:firstColumn="0" w:lastColumn="0" w:oddVBand="0" w:evenVBand="0" w:oddHBand="1" w:evenHBand="0" w:firstRowFirstColumn="0" w:firstRowLastColumn="0" w:lastRowFirstColumn="0" w:lastRowLastColumn="0"/>
               <w:rPr>
                 <w:rFonts w:ascii="Times New Roman" w:eastAsia="Times New Roman" w:hAnsi="Times New Roman" w:cs="Times New Roman"/>
@@ -3448,6 +3785,7 @@
           </w:tcPr>
           <w:p>
             <w:pPr>
+              <w:jc w:val="center"/>
               <w:cnfStyle w:val="000000000000" w:firstRow="0" w:lastRow="0" w:firstColumn="0" w:lastColumn="0" w:oddVBand="0" w:evenVBand="0" w:oddHBand="0" w:evenHBand="0" w:firstRowFirstColumn="0" w:firstRowLastColumn="0" w:lastRowFirstColumn="0" w:lastRowLastColumn="0"/>
               <w:rPr>
                 <w:rFonts w:ascii="Times New Roman" w:eastAsia="Times New Roman" w:hAnsi="Times New Roman" w:cs="Times New Roman"/>
@@ -3540,6 +3878,7 @@
           </w:tcPr>
           <w:p>
             <w:pPr>
+              <w:jc w:val="center"/>
               <w:cnfStyle w:val="000000100000" w:firstRow="0" w:lastRow="0" w:firstColumn="0" w:lastColumn="0" w:oddVBand="0" w:evenVBand="0" w:oddHBand="1" w:evenHBand="0" w:firstRowFirstColumn="0" w:firstRowLastColumn="0" w:lastRowFirstColumn="0" w:lastRowLastColumn="0"/>
               <w:rPr>
                 <w:rFonts w:ascii="Times New Roman" w:eastAsia="Times New Roman" w:hAnsi="Times New Roman" w:cs="Times New Roman"/>
@@ -4172,6 +4511,41 @@
       </w:tcPr>
     </w:tblStylePr>
   </w:style>
+  <w:style w:type="character" w:styleId="Hypertextovodkaz">
+    <w:name w:val="Hyperlink"/>
+    <w:basedOn w:val="Standardnpsmoodstavce"/>
+    <w:uiPriority w:val="99"/>
+    <w:unhideWhenUsed/>
+    <w:rsid w:val="00196DAE"/>
+    <w:rPr>
+      <w:color w:val="0563C1" w:themeColor="hyperlink"/>
+      <w:u w:val="single"/>
+    </w:rPr>
+  </w:style>
+  <w:style w:type="character" w:styleId="Nevyeenzmnka">
+    <w:name w:val="Unresolved Mention"/>
+    <w:basedOn w:val="Standardnpsmoodstavce"/>
+    <w:uiPriority w:val="99"/>
+    <w:semiHidden/>
+    <w:unhideWhenUsed/>
+    <w:rsid w:val="00196DAE"/>
+    <w:rPr>
+      <w:color w:val="605E5C"/>
+      <w:shd w:val="clear" w:color="auto" w:fill="E1DFDD"/>
+    </w:rPr>
+  </w:style>
+  <w:style w:type="character" w:styleId="Sledovanodkaz">
+    <w:name w:val="FollowedHyperlink"/>
+    <w:basedOn w:val="Standardnpsmoodstavce"/>
+    <w:uiPriority w:val="99"/>
+    <w:semiHidden/>
+    <w:unhideWhenUsed/>
+    <w:rsid w:val="00196DAE"/>
+    <w:rPr>
+      <w:color w:val="954F72" w:themeColor="followedHyperlink"/>
+      <w:u w:val="single"/>
+    </w:rPr>
+  </w:style>
 </w:styles>
 </file>
 

</xml_diff>